<commit_message>
Oh yeah and removed the use case diagram image in asnwer.docx too
</commit_message>
<xml_diff>
--- a/Lab02/answers.docx
+++ b/Lab02/answers.docx
@@ -48,6 +48,7 @@
     <w:p>
       <w:pPr>
         <w:ind w:left="360"/>
+        <w:jc w:val="center"/>
         <w:rPr>
           <w:b/>
           <w:bCs/>
@@ -55,58 +56,22 @@
           <w:szCs w:val="28"/>
         </w:rPr>
       </w:pPr>
+    </w:p>
+    <w:p>
+      <w:pPr>
+        <w:ind w:left="360"/>
+        <w:jc w:val="center"/>
+        <w:rPr>
+          <w:sz w:val="20"/>
+          <w:szCs w:val="20"/>
+        </w:rPr>
+      </w:pPr>
       <w:r>
         <w:rPr>
-          <w:noProof/>
+          <w:sz w:val="20"/>
+          <w:szCs w:val="20"/>
         </w:rPr>
-        <w:drawing>
-          <wp:inline distT="0" distB="0" distL="0" distR="0" wp14:anchorId="489CB5C5" wp14:editId="62B7AE06">
-            <wp:extent cx="5597769" cy="6479297"/>
-            <wp:effectExtent l="0" t="0" r="3175" b="0"/>
-            <wp:docPr id="143622332" name="Picture 1" descr="A diagram of a company&#10;&#10;Description automatically generated"/>
-            <wp:cNvGraphicFramePr>
-              <a:graphicFrameLocks xmlns:a="http://schemas.openxmlformats.org/drawingml/2006/main" noChangeAspect="1"/>
-            </wp:cNvGraphicFramePr>
-            <a:graphic xmlns:a="http://schemas.openxmlformats.org/drawingml/2006/main">
-              <a:graphicData uri="http://schemas.openxmlformats.org/drawingml/2006/picture">
-                <pic:pic xmlns:pic="http://schemas.openxmlformats.org/drawingml/2006/picture">
-                  <pic:nvPicPr>
-                    <pic:cNvPr id="143622332" name="Picture 1" descr="A diagram of a company&#10;&#10;Description automatically generated"/>
-                    <pic:cNvPicPr>
-                      <a:picLocks noChangeAspect="1" noChangeArrowheads="1"/>
-                    </pic:cNvPicPr>
-                  </pic:nvPicPr>
-                  <pic:blipFill>
-                    <a:blip r:embed="rId5" cstate="print">
-                      <a:extLst>
-                        <a:ext uri="{28A0092B-C50C-407E-A947-70E740481C1C}">
-                          <a14:useLocalDpi xmlns:a14="http://schemas.microsoft.com/office/drawing/2010/main" val="0"/>
-                        </a:ext>
-                      </a:extLst>
-                    </a:blip>
-                    <a:srcRect/>
-                    <a:stretch>
-                      <a:fillRect/>
-                    </a:stretch>
-                  </pic:blipFill>
-                  <pic:spPr bwMode="auto">
-                    <a:xfrm>
-                      <a:off x="0" y="0"/>
-                      <a:ext cx="5601669" cy="6483811"/>
-                    </a:xfrm>
-                    <a:prstGeom prst="rect">
-                      <a:avLst/>
-                    </a:prstGeom>
-                    <a:noFill/>
-                    <a:ln>
-                      <a:noFill/>
-                    </a:ln>
-                  </pic:spPr>
-                </pic:pic>
-              </a:graphicData>
-            </a:graphic>
-          </wp:inline>
-        </w:drawing>
+        <w:t>Fig 1. My Use Case diagram answer</w:t>
       </w:r>
     </w:p>
     <w:p>

</xml_diff>

<commit_message>
Added png files for the diagrams, and finalized answer.docx
</commit_message>
<xml_diff>
--- a/Lab02/answers.docx
+++ b/Lab02/answers.docx
@@ -48,7 +48,6 @@
     <w:p>
       <w:pPr>
         <w:ind w:left="360"/>
-        <w:jc w:val="center"/>
         <w:rPr>
           <w:b/>
           <w:bCs/>
@@ -56,6 +55,59 @@
           <w:szCs w:val="28"/>
         </w:rPr>
       </w:pPr>
+      <w:r>
+        <w:rPr>
+          <w:noProof/>
+        </w:rPr>
+        <w:drawing>
+          <wp:inline distT="0" distB="0" distL="0" distR="0" wp14:anchorId="41DF7C9E" wp14:editId="70890C54">
+            <wp:extent cx="5943600" cy="6879590"/>
+            <wp:effectExtent l="0" t="0" r="0" b="0"/>
+            <wp:docPr id="171905193" name="Picture 1"/>
+            <wp:cNvGraphicFramePr>
+              <a:graphicFrameLocks xmlns:a="http://schemas.openxmlformats.org/drawingml/2006/main" noChangeAspect="1"/>
+            </wp:cNvGraphicFramePr>
+            <a:graphic xmlns:a="http://schemas.openxmlformats.org/drawingml/2006/main">
+              <a:graphicData uri="http://schemas.openxmlformats.org/drawingml/2006/picture">
+                <pic:pic xmlns:pic="http://schemas.openxmlformats.org/drawingml/2006/picture">
+                  <pic:nvPicPr>
+                    <pic:cNvPr id="0" name="Picture 1"/>
+                    <pic:cNvPicPr>
+                      <a:picLocks noChangeAspect="1" noChangeArrowheads="1"/>
+                    </pic:cNvPicPr>
+                  </pic:nvPicPr>
+                  <pic:blipFill>
+                    <a:blip r:embed="rId5" cstate="print">
+                      <a:extLst>
+                        <a:ext uri="{28A0092B-C50C-407E-A947-70E740481C1C}">
+                          <a14:useLocalDpi xmlns:a14="http://schemas.microsoft.com/office/drawing/2010/main" val="0"/>
+                        </a:ext>
+                      </a:extLst>
+                    </a:blip>
+                    <a:srcRect/>
+                    <a:stretch>
+                      <a:fillRect/>
+                    </a:stretch>
+                  </pic:blipFill>
+                  <pic:spPr bwMode="auto">
+                    <a:xfrm>
+                      <a:off x="0" y="0"/>
+                      <a:ext cx="5943600" cy="6879590"/>
+                    </a:xfrm>
+                    <a:prstGeom prst="rect">
+                      <a:avLst/>
+                    </a:prstGeom>
+                    <a:noFill/>
+                    <a:ln>
+                      <a:noFill/>
+                    </a:ln>
+                  </pic:spPr>
+                </pic:pic>
+              </a:graphicData>
+            </a:graphic>
+          </wp:inline>
+        </w:drawing>
+      </w:r>
     </w:p>
     <w:p>
       <w:pPr>
@@ -88,6 +140,421 @@
           <w:szCs w:val="28"/>
         </w:rPr>
       </w:pPr>
+      <w:r>
+        <w:rPr>
+          <w:b/>
+          <w:bCs/>
+          <w:sz w:val="28"/>
+          <w:szCs w:val="28"/>
+        </w:rPr>
+        <w:t>Class diagram</w:t>
+      </w:r>
+    </w:p>
+    <w:p>
+      <w:pPr>
+        <w:rPr>
+          <w:b/>
+          <w:bCs/>
+          <w:sz w:val="28"/>
+          <w:szCs w:val="28"/>
+        </w:rPr>
+      </w:pPr>
+      <w:r>
+        <w:rPr>
+          <w:b/>
+          <w:bCs/>
+          <w:sz w:val="28"/>
+          <w:szCs w:val="28"/>
+        </w:rPr>
+        <w:lastRenderedPageBreak/>
+        <w:t xml:space="preserve">   </w:t>
+      </w:r>
+      <w:r>
+        <w:rPr>
+          <w:noProof/>
+        </w:rPr>
+        <w:drawing>
+          <wp:inline distT="0" distB="0" distL="0" distR="0" wp14:anchorId="11F06352" wp14:editId="0A737B0A">
+            <wp:extent cx="5943600" cy="4335780"/>
+            <wp:effectExtent l="0" t="0" r="0" b="7620"/>
+            <wp:docPr id="1089476171" name="Picture 2" descr="A screenshot of a computer&#10;&#10;Description automatically generated"/>
+            <wp:cNvGraphicFramePr>
+              <a:graphicFrameLocks xmlns:a="http://schemas.openxmlformats.org/drawingml/2006/main" noChangeAspect="1"/>
+            </wp:cNvGraphicFramePr>
+            <a:graphic xmlns:a="http://schemas.openxmlformats.org/drawingml/2006/main">
+              <a:graphicData uri="http://schemas.openxmlformats.org/drawingml/2006/picture">
+                <pic:pic xmlns:pic="http://schemas.openxmlformats.org/drawingml/2006/picture">
+                  <pic:nvPicPr>
+                    <pic:cNvPr id="1089476171" name="Picture 2" descr="A screenshot of a computer&#10;&#10;Description automatically generated"/>
+                    <pic:cNvPicPr>
+                      <a:picLocks noChangeAspect="1" noChangeArrowheads="1"/>
+                    </pic:cNvPicPr>
+                  </pic:nvPicPr>
+                  <pic:blipFill>
+                    <a:blip r:embed="rId6" cstate="print">
+                      <a:extLst>
+                        <a:ext uri="{28A0092B-C50C-407E-A947-70E740481C1C}">
+                          <a14:useLocalDpi xmlns:a14="http://schemas.microsoft.com/office/drawing/2010/main" val="0"/>
+                        </a:ext>
+                      </a:extLst>
+                    </a:blip>
+                    <a:srcRect/>
+                    <a:stretch>
+                      <a:fillRect/>
+                    </a:stretch>
+                  </pic:blipFill>
+                  <pic:spPr bwMode="auto">
+                    <a:xfrm>
+                      <a:off x="0" y="0"/>
+                      <a:ext cx="5943600" cy="4335780"/>
+                    </a:xfrm>
+                    <a:prstGeom prst="rect">
+                      <a:avLst/>
+                    </a:prstGeom>
+                    <a:noFill/>
+                    <a:ln>
+                      <a:noFill/>
+                    </a:ln>
+                  </pic:spPr>
+                </pic:pic>
+              </a:graphicData>
+            </a:graphic>
+          </wp:inline>
+        </w:drawing>
+      </w:r>
+    </w:p>
+    <w:p>
+      <w:pPr>
+        <w:ind w:left="360"/>
+        <w:jc w:val="center"/>
+        <w:rPr>
+          <w:sz w:val="20"/>
+          <w:szCs w:val="20"/>
+        </w:rPr>
+      </w:pPr>
+      <w:r>
+        <w:rPr>
+          <w:sz w:val="20"/>
+          <w:szCs w:val="20"/>
+        </w:rPr>
+        <w:t xml:space="preserve">Fig </w:t>
+      </w:r>
+      <w:r>
+        <w:rPr>
+          <w:sz w:val="20"/>
+          <w:szCs w:val="20"/>
+        </w:rPr>
+        <w:t>2</w:t>
+      </w:r>
+      <w:r>
+        <w:rPr>
+          <w:sz w:val="20"/>
+          <w:szCs w:val="20"/>
+        </w:rPr>
+        <w:t xml:space="preserve">. My </w:t>
+      </w:r>
+      <w:r>
+        <w:rPr>
+          <w:sz w:val="20"/>
+          <w:szCs w:val="20"/>
+        </w:rPr>
+        <w:t>Class</w:t>
+      </w:r>
+      <w:r>
+        <w:rPr>
+          <w:sz w:val="20"/>
+          <w:szCs w:val="20"/>
+        </w:rPr>
+        <w:t xml:space="preserve"> diagram answer</w:t>
+      </w:r>
+    </w:p>
+    <w:p>
+      <w:pPr>
+        <w:ind w:left="360"/>
+        <w:rPr>
+          <w:b/>
+          <w:bCs/>
+          <w:sz w:val="28"/>
+          <w:szCs w:val="28"/>
+        </w:rPr>
+      </w:pPr>
+    </w:p>
+    <w:p>
+      <w:pPr>
+        <w:pStyle w:val="ListParagraph"/>
+        <w:numPr>
+          <w:ilvl w:val="0"/>
+          <w:numId w:val="1"/>
+        </w:numPr>
+        <w:rPr>
+          <w:b/>
+          <w:bCs/>
+          <w:sz w:val="28"/>
+          <w:szCs w:val="28"/>
+        </w:rPr>
+      </w:pPr>
+      <w:r>
+        <w:rPr>
+          <w:b/>
+          <w:bCs/>
+          <w:sz w:val="28"/>
+          <w:szCs w:val="28"/>
+        </w:rPr>
+        <w:t>Reading assignent:</w:t>
+      </w:r>
+    </w:p>
+    <w:p>
+      <w:pPr>
+        <w:ind w:left="360"/>
+        <w:rPr>
+          <w:sz w:val="28"/>
+          <w:szCs w:val="28"/>
+        </w:rPr>
+      </w:pPr>
+      <w:r>
+        <w:rPr>
+          <w:sz w:val="28"/>
+          <w:szCs w:val="28"/>
+        </w:rPr>
+        <w:t>(The following are just my drafted thoughts to construct my mindmap in the ReadingAssignment folder)</w:t>
+      </w:r>
+    </w:p>
+    <w:p>
+      <w:pPr>
+        <w:ind w:left="360"/>
+      </w:pPr>
+      <w:r>
+        <w:t>1. problem with accessors</w:t>
+      </w:r>
+    </w:p>
+    <w:p>
+      <w:pPr>
+        <w:ind w:left="360"/>
+      </w:pPr>
+      <w:r>
+        <w:t xml:space="preserve">A fundamental precept of OO systems is that an object should not expose any of its implementation details. </w:t>
+      </w:r>
+    </w:p>
+    <w:p>
+      <w:pPr>
+        <w:ind w:left="360"/>
+      </w:pPr>
+      <w:r>
+        <w:t>This way, you can change the implementation without changing the code that uses the object.</w:t>
+      </w:r>
+    </w:p>
+    <w:p>
+      <w:pPr>
+        <w:ind w:left="360"/>
+      </w:pPr>
+      <w:r>
+        <w:t xml:space="preserve">=&gt; That’s one reason why </w:t>
+      </w:r>
+      <w:proofErr w:type="gramStart"/>
+      <w:r>
+        <w:t>all of</w:t>
+      </w:r>
+      <w:proofErr w:type="gramEnd"/>
+      <w:r>
+        <w:t xml:space="preserve"> your instance variables (a class’s nonconstant fields) should be private.</w:t>
+      </w:r>
+    </w:p>
+    <w:p>
+      <w:pPr>
+        <w:ind w:left="360"/>
+      </w:pPr>
+      <w:r>
+        <w:t>=&gt; Getter and setter methods (also known as accessors) are dangerous for the same reason that public fields are dangerous: They provide external access to implementation details.</w:t>
+      </w:r>
+    </w:p>
+    <w:p>
+      <w:pPr>
+        <w:ind w:left="360"/>
+      </w:pPr>
+      <w:r>
+        <w:lastRenderedPageBreak/>
+        <w:t xml:space="preserve">example: if a particular class gets used (say, by calling its accessor methods) a lot in your program and you suddenly change the class' anatomy, you </w:t>
+      </w:r>
+      <w:proofErr w:type="gramStart"/>
+      <w:r>
+        <w:t>would</w:t>
+      </w:r>
+      <w:proofErr w:type="gramEnd"/>
+      <w:r>
+        <w:t xml:space="preserve"> have to edit all those method calls, and we don't have all day to be sitting here doing that </w:t>
+      </w:r>
+    </w:p>
+    <w:p>
+      <w:pPr>
+        <w:ind w:left="360"/>
+      </w:pPr>
+      <w:r>
+        <w:t xml:space="preserve">=&gt; By designing carefully and focusing on what you must do rather than how you’ll do it (the "Object" in OO), you eliminate </w:t>
+      </w:r>
+      <w:proofErr w:type="gramStart"/>
+      <w:r>
+        <w:t>the vast majority of</w:t>
+      </w:r>
+      <w:proofErr w:type="gramEnd"/>
+      <w:r>
+        <w:t xml:space="preserve"> getter/setter methods in your program</w:t>
+      </w:r>
+    </w:p>
+    <w:p>
+      <w:pPr>
+        <w:ind w:left="360"/>
+      </w:pPr>
+      <w:r>
+        <w:t>2. what should we do?</w:t>
+      </w:r>
+    </w:p>
+    <w:p>
+      <w:pPr>
+        <w:ind w:left="360"/>
+      </w:pPr>
+      <w:r>
+        <w:t xml:space="preserve">- When making a class, a </w:t>
+      </w:r>
+      <w:proofErr w:type="gramStart"/>
+      <w:r>
+        <w:t>getIdentity(</w:t>
+      </w:r>
+      <w:proofErr w:type="gramEnd"/>
+      <w:r>
+        <w:t>) method would not be an accessor if it returns an "identity object": a complex object that does not reveal the implementation of the class itself, and</w:t>
+      </w:r>
+    </w:p>
+    <w:p>
+      <w:pPr>
+        <w:ind w:left="360"/>
+      </w:pPr>
+      <w:proofErr w:type="gramStart"/>
+      <w:r>
+        <w:t>thus</w:t>
+      </w:r>
+      <w:proofErr w:type="gramEnd"/>
+      <w:r>
+        <w:t xml:space="preserve"> doesn't make rippling headaches throughout your programs when you have to edit said class.</w:t>
+      </w:r>
+    </w:p>
+    <w:p>
+      <w:pPr>
+        <w:ind w:left="360"/>
+      </w:pPr>
+      <w:r>
+        <w:t>- use Cunningham and Beck's OO design process:</w:t>
+      </w:r>
+    </w:p>
+    <w:p>
+      <w:pPr>
+        <w:ind w:left="360"/>
+      </w:pPr>
+      <w:r>
+        <w:t xml:space="preserve">+ look at at </w:t>
+      </w:r>
+      <w:proofErr w:type="gramStart"/>
+      <w:r>
+        <w:t>use</w:t>
+      </w:r>
+      <w:proofErr w:type="gramEnd"/>
+      <w:r>
+        <w:t xml:space="preserve"> case, take a guess on which classes would be needed to perform that use case (instead of thinking about how that use case would be done!)</w:t>
+      </w:r>
+    </w:p>
+    <w:p>
+      <w:pPr>
+        <w:ind w:left="360"/>
+      </w:pPr>
+      <w:r>
+        <w:t>+ build those classes, with:</w:t>
+      </w:r>
+    </w:p>
+    <w:p>
+      <w:pPr>
+        <w:ind w:left="360"/>
+      </w:pPr>
+      <w:r>
+        <w:t xml:space="preserve">   +) the name of the classes</w:t>
+      </w:r>
+    </w:p>
+    <w:p>
+      <w:pPr>
+        <w:ind w:left="360"/>
+      </w:pPr>
+      <w:r>
+        <w:t xml:space="preserve">   +) what each class could do (methods). keep these very specialized</w:t>
+      </w:r>
+    </w:p>
+    <w:p>
+      <w:pPr>
+        <w:ind w:left="360"/>
+      </w:pPr>
+      <w:r>
+        <w:t xml:space="preserve">   +) which other classes can talk to it. keep the messages as small as possible</w:t>
+      </w:r>
+    </w:p>
+    <w:p>
+      <w:pPr>
+        <w:ind w:left="360"/>
+      </w:pPr>
+      <w:r>
+        <w:t xml:space="preserve">+ </w:t>
+      </w:r>
+      <w:proofErr w:type="gramStart"/>
+      <w:r>
+        <w:t>not</w:t>
+      </w:r>
+      <w:proofErr w:type="gramEnd"/>
+      <w:r>
+        <w:t xml:space="preserve"> enough classes to perform the use case? add more until you can do it</w:t>
+      </w:r>
+    </w:p>
+    <w:p>
+      <w:pPr>
+        <w:ind w:left="360"/>
+      </w:pPr>
+      <w:r>
+        <w:t xml:space="preserve">=&gt; this can be captured with </w:t>
+      </w:r>
+      <w:proofErr w:type="gramStart"/>
+      <w:r>
+        <w:t>an</w:t>
+      </w:r>
+      <w:proofErr w:type="gramEnd"/>
+      <w:r>
+        <w:t xml:space="preserve"> UML system of diagrams!</w:t>
+      </w:r>
+    </w:p>
+    <w:p>
+      <w:pPr>
+        <w:pStyle w:val="ListParagraph"/>
+        <w:numPr>
+          <w:ilvl w:val="0"/>
+          <w:numId w:val="1"/>
+        </w:numPr>
+        <w:rPr>
+          <w:b/>
+          <w:bCs/>
+          <w:sz w:val="28"/>
+          <w:szCs w:val="28"/>
+        </w:rPr>
+      </w:pPr>
+      <w:r>
+        <w:rPr>
+          <w:b/>
+          <w:bCs/>
+          <w:sz w:val="28"/>
+          <w:szCs w:val="28"/>
+        </w:rPr>
+        <w:t xml:space="preserve">Source code: </w:t>
+      </w:r>
+      <w:r>
+        <w:rPr>
+          <w:sz w:val="28"/>
+          <w:szCs w:val="28"/>
+        </w:rPr>
+        <w:t>in the folder “Aims”</w:t>
+      </w:r>
     </w:p>
     <w:sectPr>
       <w:pgSz w:w="12240" w:h="15840"/>
@@ -595,6 +1062,7 @@
   <w:style w:type="paragraph" w:default="1" w:styleId="Normal">
     <w:name w:val="Normal"/>
     <w:qFormat/>
+    <w:rsid w:val="00634682"/>
   </w:style>
   <w:style w:type="paragraph" w:styleId="Heading1">
     <w:name w:val="heading 1"/>

</xml_diff>

<commit_message>
Added stuff to the class diagram... and changed corresponding stuff in answer.docx, lol
</commit_message>
<xml_diff>
--- a/Lab02/answers.docx
+++ b/Lab02/answers.docx
@@ -60,7 +60,7 @@
           <w:noProof/>
         </w:rPr>
         <w:drawing>
-          <wp:inline distT="0" distB="0" distL="0" distR="0" wp14:anchorId="41DF7C9E" wp14:editId="70890C54">
+          <wp:inline distT="0" distB="0" distL="0" distR="0" wp14:anchorId="41DF7C9E" wp14:editId="02C3C53E">
             <wp:extent cx="5943600" cy="6879590"/>
             <wp:effectExtent l="0" t="0" r="0" b="0"/>
             <wp:docPr id="171905193" name="Picture 1"/>
@@ -174,10 +174,10 @@
           <w:noProof/>
         </w:rPr>
         <w:drawing>
-          <wp:inline distT="0" distB="0" distL="0" distR="0" wp14:anchorId="11F06352" wp14:editId="0A737B0A">
-            <wp:extent cx="5943600" cy="4335780"/>
-            <wp:effectExtent l="0" t="0" r="0" b="7620"/>
-            <wp:docPr id="1089476171" name="Picture 2" descr="A screenshot of a computer&#10;&#10;Description automatically generated"/>
+          <wp:inline distT="0" distB="0" distL="0" distR="0" wp14:anchorId="7B2ED5B6" wp14:editId="1104DDF5">
+            <wp:extent cx="5943600" cy="4319270"/>
+            <wp:effectExtent l="0" t="0" r="0" b="5080"/>
+            <wp:docPr id="499953870" name="Picture 1" descr="A screenshot of a computer&#10;&#10;Description automatically generated"/>
             <wp:cNvGraphicFramePr>
               <a:graphicFrameLocks xmlns:a="http://schemas.openxmlformats.org/drawingml/2006/main" noChangeAspect="1"/>
             </wp:cNvGraphicFramePr>
@@ -185,13 +185,13 @@
               <a:graphicData uri="http://schemas.openxmlformats.org/drawingml/2006/picture">
                 <pic:pic xmlns:pic="http://schemas.openxmlformats.org/drawingml/2006/picture">
                   <pic:nvPicPr>
-                    <pic:cNvPr id="1089476171" name="Picture 2" descr="A screenshot of a computer&#10;&#10;Description automatically generated"/>
+                    <pic:cNvPr id="499953870" name="Picture 1" descr="A screenshot of a computer&#10;&#10;Description automatically generated"/>
                     <pic:cNvPicPr>
                       <a:picLocks noChangeAspect="1" noChangeArrowheads="1"/>
                     </pic:cNvPicPr>
                   </pic:nvPicPr>
                   <pic:blipFill>
-                    <a:blip r:embed="rId6" cstate="print">
+                    <a:blip r:embed="rId6">
                       <a:extLst>
                         <a:ext uri="{28A0092B-C50C-407E-A947-70E740481C1C}">
                           <a14:useLocalDpi xmlns:a14="http://schemas.microsoft.com/office/drawing/2010/main" val="0"/>
@@ -206,7 +206,7 @@
                   <pic:spPr bwMode="auto">
                     <a:xfrm>
                       <a:off x="0" y="0"/>
-                      <a:ext cx="5943600" cy="4335780"/>
+                      <a:ext cx="5943600" cy="4319270"/>
                     </a:xfrm>
                     <a:prstGeom prst="rect">
                       <a:avLst/>
@@ -348,15 +348,7 @@
         <w:ind w:left="360"/>
       </w:pPr>
       <w:r>
-        <w:t xml:space="preserve">=&gt; That’s one reason why </w:t>
-      </w:r>
-      <w:proofErr w:type="gramStart"/>
-      <w:r>
-        <w:t>all of</w:t>
-      </w:r>
-      <w:proofErr w:type="gramEnd"/>
-      <w:r>
-        <w:t xml:space="preserve"> your instance variables (a class’s nonconstant fields) should be private.</w:t>
+        <w:t>=&gt; That’s one reason why all of your instance variables (a class’s nonconstant fields) should be private.</w:t>
       </w:r>
     </w:p>
     <w:p>
@@ -373,31 +365,15 @@
       </w:pPr>
       <w:r>
         <w:lastRenderedPageBreak/>
-        <w:t xml:space="preserve">example: if a particular class gets used (say, by calling its accessor methods) a lot in your program and you suddenly change the class' anatomy, you </w:t>
-      </w:r>
-      <w:proofErr w:type="gramStart"/>
-      <w:r>
-        <w:t>would</w:t>
-      </w:r>
-      <w:proofErr w:type="gramEnd"/>
-      <w:r>
-        <w:t xml:space="preserve"> have to edit all those method calls, and we don't have all day to be sitting here doing that </w:t>
-      </w:r>
-    </w:p>
-    <w:p>
-      <w:pPr>
-        <w:ind w:left="360"/>
-      </w:pPr>
-      <w:r>
-        <w:t xml:space="preserve">=&gt; By designing carefully and focusing on what you must do rather than how you’ll do it (the "Object" in OO), you eliminate </w:t>
-      </w:r>
-      <w:proofErr w:type="gramStart"/>
-      <w:r>
-        <w:t>the vast majority of</w:t>
-      </w:r>
-      <w:proofErr w:type="gramEnd"/>
-      <w:r>
-        <w:t xml:space="preserve"> getter/setter methods in your program</w:t>
+        <w:t xml:space="preserve">example: if a particular class gets used (say, by calling its accessor methods) a lot in your program and you suddenly change the class' anatomy, you would have to edit all those method calls, and we don't have all day to be sitting here doing that </w:t>
+      </w:r>
+    </w:p>
+    <w:p>
+      <w:pPr>
+        <w:ind w:left="360"/>
+      </w:pPr>
+      <w:r>
+        <w:t>=&gt; By designing carefully and focusing on what you must do rather than how you’ll do it (the "Object" in OO), you eliminate the vast majority of getter/setter methods in your program</w:t>
       </w:r>
     </w:p>
     <w:p>
@@ -413,28 +389,15 @@
         <w:ind w:left="360"/>
       </w:pPr>
       <w:r>
-        <w:t xml:space="preserve">- When making a class, a </w:t>
-      </w:r>
-      <w:proofErr w:type="gramStart"/>
-      <w:r>
-        <w:t>getIdentity(</w:t>
-      </w:r>
-      <w:proofErr w:type="gramEnd"/>
-      <w:r>
-        <w:t>) method would not be an accessor if it returns an "identity object": a complex object that does not reveal the implementation of the class itself, and</w:t>
-      </w:r>
-    </w:p>
-    <w:p>
-      <w:pPr>
-        <w:ind w:left="360"/>
-      </w:pPr>
-      <w:proofErr w:type="gramStart"/>
-      <w:r>
-        <w:t>thus</w:t>
-      </w:r>
-      <w:proofErr w:type="gramEnd"/>
-      <w:r>
-        <w:t xml:space="preserve"> doesn't make rippling headaches throughout your programs when you have to edit said class.</w:t>
+        <w:t>- When making a class, a getIdentity() method would not be an accessor if it returns an "identity object": a complex object that does not reveal the implementation of the class itself, and</w:t>
+      </w:r>
+    </w:p>
+    <w:p>
+      <w:pPr>
+        <w:ind w:left="360"/>
+      </w:pPr>
+      <w:r>
+        <w:t>thus doesn't make rippling headaches throughout your programs when you have to edit said class.</w:t>
       </w:r>
     </w:p>
     <w:p>
@@ -450,15 +413,7 @@
         <w:ind w:left="360"/>
       </w:pPr>
       <w:r>
-        <w:t xml:space="preserve">+ look at at </w:t>
-      </w:r>
-      <w:proofErr w:type="gramStart"/>
-      <w:r>
-        <w:t>use</w:t>
-      </w:r>
-      <w:proofErr w:type="gramEnd"/>
-      <w:r>
-        <w:t xml:space="preserve"> case, take a guess on which classes would be needed to perform that use case (instead of thinking about how that use case would be done!)</w:t>
+        <w:t>+ look at at use case, take a guess on which classes would be needed to perform that use case (instead of thinking about how that use case would be done!)</w:t>
       </w:r>
     </w:p>
     <w:p>
@@ -498,31 +453,15 @@
         <w:ind w:left="360"/>
       </w:pPr>
       <w:r>
-        <w:t xml:space="preserve">+ </w:t>
-      </w:r>
-      <w:proofErr w:type="gramStart"/>
-      <w:r>
-        <w:t>not</w:t>
-      </w:r>
-      <w:proofErr w:type="gramEnd"/>
-      <w:r>
-        <w:t xml:space="preserve"> enough classes to perform the use case? add more until you can do it</w:t>
-      </w:r>
-    </w:p>
-    <w:p>
-      <w:pPr>
-        <w:ind w:left="360"/>
-      </w:pPr>
-      <w:r>
-        <w:t xml:space="preserve">=&gt; this can be captured with </w:t>
-      </w:r>
-      <w:proofErr w:type="gramStart"/>
-      <w:r>
-        <w:t>an</w:t>
-      </w:r>
-      <w:proofErr w:type="gramEnd"/>
-      <w:r>
-        <w:t xml:space="preserve"> UML system of diagrams!</w:t>
+        <w:t>+ not enough classes to perform the use case? add more until you can do it</w:t>
+      </w:r>
+    </w:p>
+    <w:p>
+      <w:pPr>
+        <w:ind w:left="360"/>
+      </w:pPr>
+      <w:r>
+        <w:t>=&gt; this can be captured with an UML system of diagrams!</w:t>
       </w:r>
     </w:p>
     <w:p>

</xml_diff>